<commit_message>
Update DOCX file for Mid Hongu A & B with new content
</commit_message>
<xml_diff>
--- a/docs/Mid Hongu A & B.docx
+++ b/docs/Mid Hongu A & B.docx
@@ -1,6 +1,6 @@
 
 <file path=word/document.xml><?xml version="1.0" encoding="utf-8"?>
-<w:document xmlns:wpc="http://schemas.microsoft.com/office/word/2010/wordprocessingCanvas" xmlns:cx="http://schemas.microsoft.com/office/drawing/2014/chartex" xmlns:cx1="http://schemas.microsoft.com/office/drawing/2015/9/8/chartex" xmlns:cx2="http://schemas.microsoft.com/office/drawing/2015/10/21/chartex" xmlns:cx3="http://schemas.microsoft.com/office/drawing/2016/5/9/chartex" xmlns:cx4="http://schemas.microsoft.com/office/drawing/2016/5/10/chartex" xmlns:cx5="http://schemas.microsoft.com/office/drawing/2016/5/11/chartex" xmlns:cx6="http://schemas.microsoft.com/office/drawing/2016/5/12/chartex" xmlns:cx7="http://schemas.microsoft.com/office/drawing/2016/5/13/chartex" xmlns:cx8="http://schemas.microsoft.com/office/drawing/2016/5/14/chartex" xmlns:mc="http://schemas.openxmlformats.org/markup-compatibility/2006" xmlns:aink="http://schemas.microsoft.com/office/drawing/2016/ink" xmlns:am3d="http://schemas.microsoft.com/office/drawing/2017/model3d" xmlns:o="urn:schemas-microsoft-com:office:office" xmlns:r="http://schemas.openxmlformats.org/officeDocument/2006/relationships" xmlns:m="http://schemas.openxmlformats.org/officeDocument/2006/math" xmlns:v="urn:schemas-microsoft-com:vml" xmlns:wp14="http://schemas.microsoft.com/office/word/2010/wordprocessingDrawing" xmlns:wp="http://schemas.openxmlformats.org/drawingml/2006/wordprocessingDrawing" xmlns:w10="urn:schemas-microsoft-com:office:word" xmlns:w="http://schemas.openxmlformats.org/wordprocessingml/2006/main" xmlns:w14="http://schemas.microsoft.com/office/word/2010/wordml" xmlns:w15="http://schemas.microsoft.com/office/word/2012/wordml" xmlns:w16cid="http://schemas.microsoft.com/office/word/2016/wordml/cid" xmlns:w16se="http://schemas.microsoft.com/office/word/2015/wordml/symex" xmlns:wpg="http://schemas.microsoft.com/office/word/2010/wordprocessingGroup" xmlns:wpi="http://schemas.microsoft.com/office/word/2010/wordprocessingInk" xmlns:wne="http://schemas.microsoft.com/office/word/2006/wordml" xmlns:wps="http://schemas.microsoft.com/office/word/2010/wordprocessingShape" mc:Ignorable="w14 w15 w16se w16cid wp14">
+<w:document xmlns:wpc="http://schemas.microsoft.com/office/word/2010/wordprocessingCanvas" xmlns:cx="http://schemas.microsoft.com/office/drawing/2014/chartex" xmlns:cx1="http://schemas.microsoft.com/office/drawing/2015/9/8/chartex" xmlns:cx2="http://schemas.microsoft.com/office/drawing/2015/10/21/chartex" xmlns:cx3="http://schemas.microsoft.com/office/drawing/2016/5/9/chartex" xmlns:cx4="http://schemas.microsoft.com/office/drawing/2016/5/10/chartex" xmlns:cx5="http://schemas.microsoft.com/office/drawing/2016/5/11/chartex" xmlns:cx6="http://schemas.microsoft.com/office/drawing/2016/5/12/chartex" xmlns:cx7="http://schemas.microsoft.com/office/drawing/2016/5/13/chartex" xmlns:cx8="http://schemas.microsoft.com/office/drawing/2016/5/14/chartex" xmlns:mc="http://schemas.openxmlformats.org/markup-compatibility/2006" xmlns:aink="http://schemas.microsoft.com/office/drawing/2016/ink" xmlns:am3d="http://schemas.microsoft.com/office/drawing/2017/model3d" xmlns:o="urn:schemas-microsoft-com:office:office" xmlns:oel="http://schemas.microsoft.com/office/2019/extlst" xmlns:r="http://schemas.openxmlformats.org/officeDocument/2006/relationships" xmlns:m="http://schemas.openxmlformats.org/officeDocument/2006/math" xmlns:v="urn:schemas-microsoft-com:vml" xmlns:wp14="http://schemas.microsoft.com/office/word/2010/wordprocessingDrawing" xmlns:wp="http://schemas.openxmlformats.org/drawingml/2006/wordprocessingDrawing" xmlns:w10="urn:schemas-microsoft-com:office:word" xmlns:w="http://schemas.openxmlformats.org/wordprocessingml/2006/main" xmlns:w14="http://schemas.microsoft.com/office/word/2010/wordml" xmlns:w15="http://schemas.microsoft.com/office/word/2012/wordml" xmlns:w16cex="http://schemas.microsoft.com/office/word/2018/wordml/cex" xmlns:w16cid="http://schemas.microsoft.com/office/word/2016/wordml/cid" xmlns:w16="http://schemas.microsoft.com/office/word/2018/wordml" xmlns:w16du="http://schemas.microsoft.com/office/word/2023/wordml/word16du" xmlns:w16sdtdh="http://schemas.microsoft.com/office/word/2020/wordml/sdtdatahash" xmlns:w16sdtfl="http://schemas.microsoft.com/office/word/2024/wordml/sdtformatlock" xmlns:w16se="http://schemas.microsoft.com/office/word/2015/wordml/symex" xmlns:wpg="http://schemas.microsoft.com/office/word/2010/wordprocessingGroup" xmlns:wpi="http://schemas.microsoft.com/office/word/2010/wordprocessingInk" xmlns:wne="http://schemas.microsoft.com/office/word/2006/wordml" xmlns:wps="http://schemas.microsoft.com/office/word/2010/wordprocessingShape" mc:Ignorable="w14 w15 w16se w16cid w16 w16cex w16sdtdh w16sdtfl w16du wp14">
   <w:body>
     <w:p>
       <w:pPr>
@@ -269,23 +269,7 @@
           <w:sz w:val="24"/>
           <w:szCs w:val="28"/>
         </w:rPr>
-        <w:t xml:space="preserve"> River to generate electricity. The project is being developed by </w:t>
-      </w:r>
-      <w:proofErr w:type="spellStart"/>
-      <w:r>
-        <w:rPr>
-          <w:sz w:val="24"/>
-          <w:szCs w:val="28"/>
-        </w:rPr>
-        <w:t>Gaurishankar</w:t>
-      </w:r>
-      <w:proofErr w:type="spellEnd"/>
-      <w:r>
-        <w:rPr>
-          <w:sz w:val="24"/>
-          <w:szCs w:val="28"/>
-        </w:rPr>
-        <w:t xml:space="preserve"> Power Developer Limited, which acquired it from the original developers. </w:t>
+        <w:t xml:space="preserve"> River to generate electricity. The project is being developed by Gaurishankar Power Developer Limited, which acquired it from the original developers. </w:t>
       </w:r>
     </w:p>
     <w:p>
@@ -346,23 +330,7 @@
           <w:sz w:val="24"/>
           <w:szCs w:val="24"/>
         </w:rPr>
-        <w:t xml:space="preserve">Design and </w:t>
-      </w:r>
-      <w:r>
-        <w:rPr>
-          <w:rFonts w:eastAsia="Times New Roman" w:cstheme="minorHAnsi"/>
-          <w:sz w:val="24"/>
-          <w:szCs w:val="24"/>
-        </w:rPr>
-        <w:t xml:space="preserve">drawing of </w:t>
-      </w:r>
-      <w:r>
-        <w:rPr>
-          <w:rFonts w:eastAsia="Times New Roman" w:cstheme="minorHAnsi"/>
-          <w:sz w:val="24"/>
-          <w:szCs w:val="24"/>
-        </w:rPr>
-        <w:t xml:space="preserve">HM components such as </w:t>
+        <w:t xml:space="preserve">Design and drawing of HM components such as </w:t>
       </w:r>
       <w:r>
         <w:rPr>
@@ -381,27 +349,7 @@
           <w:sz w:val="24"/>
           <w:szCs w:val="24"/>
         </w:rPr>
-        <w:t xml:space="preserve">Gates, </w:t>
-      </w:r>
-      <w:r>
-        <w:rPr>
-          <w:rFonts w:eastAsia="Times New Roman" w:cstheme="minorHAnsi"/>
-          <w:b/>
-          <w:bCs/>
-          <w:sz w:val="24"/>
-          <w:szCs w:val="24"/>
-        </w:rPr>
-        <w:t xml:space="preserve">Vertical Gates, </w:t>
-      </w:r>
-      <w:r>
-        <w:rPr>
-          <w:rFonts w:eastAsia="Times New Roman" w:cstheme="minorHAnsi"/>
-          <w:b/>
-          <w:bCs/>
-          <w:sz w:val="24"/>
-          <w:szCs w:val="24"/>
-        </w:rPr>
-        <w:t xml:space="preserve">Stoplogs, </w:t>
+        <w:t xml:space="preserve">Gates, Vertical Gates, Stoplogs, </w:t>
       </w:r>
       <w:proofErr w:type="spellStart"/>
       <w:r>
@@ -444,39 +392,7 @@
           <w:sz w:val="24"/>
           <w:szCs w:val="24"/>
         </w:rPr>
-        <w:t xml:space="preserve">Review </w:t>
-      </w:r>
-      <w:r>
-        <w:rPr>
-          <w:rFonts w:eastAsia="Times New Roman" w:cstheme="minorHAnsi"/>
-          <w:sz w:val="24"/>
-          <w:szCs w:val="24"/>
-        </w:rPr>
-        <w:t>provided</w:t>
-      </w:r>
-      <w:r>
-        <w:rPr>
-          <w:rFonts w:eastAsia="Times New Roman" w:cstheme="minorHAnsi"/>
-          <w:sz w:val="24"/>
-          <w:szCs w:val="24"/>
-        </w:rPr>
-        <w:t xml:space="preserve"> drawing of </w:t>
-      </w:r>
-      <w:r>
-        <w:rPr>
-          <w:rFonts w:eastAsia="Times New Roman" w:cstheme="minorHAnsi"/>
-          <w:sz w:val="24"/>
-          <w:szCs w:val="24"/>
-        </w:rPr>
-        <w:t xml:space="preserve">HM components </w:t>
-      </w:r>
-      <w:r>
-        <w:rPr>
-          <w:rFonts w:eastAsia="Times New Roman" w:cstheme="minorHAnsi"/>
-          <w:sz w:val="24"/>
-          <w:szCs w:val="24"/>
-        </w:rPr>
-        <w:t xml:space="preserve">specially </w:t>
+        <w:t xml:space="preserve">Review provided drawing of HM components specially </w:t>
       </w:r>
       <w:r>
         <w:rPr>
@@ -493,31 +409,7 @@
           <w:sz w:val="24"/>
           <w:szCs w:val="24"/>
         </w:rPr>
-        <w:t xml:space="preserve">and </w:t>
-      </w:r>
-      <w:r>
-        <w:rPr>
-          <w:rFonts w:eastAsia="Times New Roman" w:cstheme="minorHAnsi"/>
-          <w:sz w:val="24"/>
-          <w:szCs w:val="24"/>
-        </w:rPr>
-        <w:t>prepar</w:t>
-      </w:r>
-      <w:r>
-        <w:rPr>
-          <w:rFonts w:eastAsia="Times New Roman" w:cstheme="minorHAnsi"/>
-          <w:sz w:val="24"/>
-          <w:szCs w:val="24"/>
-        </w:rPr>
-        <w:t xml:space="preserve">ation of </w:t>
-      </w:r>
-      <w:r>
-        <w:rPr>
-          <w:rFonts w:eastAsia="Times New Roman" w:cstheme="minorHAnsi"/>
-          <w:sz w:val="24"/>
-          <w:szCs w:val="24"/>
-        </w:rPr>
-        <w:t>detailed fabrication drawings for production.</w:t>
+        <w:t>and preparation of detailed fabrication drawings for production.</w:t>
       </w:r>
     </w:p>
     <w:p>
@@ -540,23 +432,7 @@
           <w:sz w:val="24"/>
           <w:szCs w:val="24"/>
         </w:rPr>
-        <w:t>Coordinat</w:t>
-      </w:r>
-      <w:r>
-        <w:rPr>
-          <w:rFonts w:eastAsia="Times New Roman" w:cstheme="minorHAnsi"/>
-          <w:sz w:val="24"/>
-          <w:szCs w:val="24"/>
-        </w:rPr>
-        <w:t>ion</w:t>
-      </w:r>
-      <w:r>
-        <w:rPr>
-          <w:rFonts w:eastAsia="Times New Roman" w:cstheme="minorHAnsi"/>
-          <w:sz w:val="24"/>
-          <w:szCs w:val="24"/>
-        </w:rPr>
-        <w:t xml:space="preserve"> with site engineers and project technical teams to ensure alignment of design and site execution.</w:t>
+        <w:t>Coordination with site engineers and project technical teams to ensure alignment of design and site execution.</w:t>
       </w:r>
     </w:p>
     <w:p>
@@ -579,23 +455,7 @@
           <w:sz w:val="24"/>
           <w:szCs w:val="24"/>
         </w:rPr>
-        <w:t>Supervis</w:t>
-      </w:r>
-      <w:r>
-        <w:rPr>
-          <w:rFonts w:eastAsia="Times New Roman" w:cstheme="minorHAnsi"/>
-          <w:sz w:val="24"/>
-          <w:szCs w:val="24"/>
-        </w:rPr>
-        <w:t xml:space="preserve">ion of </w:t>
-      </w:r>
-      <w:r>
-        <w:rPr>
-          <w:rFonts w:eastAsia="Times New Roman" w:cstheme="minorHAnsi"/>
-          <w:sz w:val="24"/>
-          <w:szCs w:val="24"/>
-        </w:rPr>
-        <w:t>the fabrication and installation process of HM equipment at both workshop and project sites.</w:t>
+        <w:t>Supervision of the fabrication and installation process of HM equipment at both workshop and project sites.</w:t>
       </w:r>
     </w:p>
     <w:p>
@@ -661,17 +521,7 @@
           <w:sz w:val="24"/>
           <w:szCs w:val="24"/>
         </w:rPr>
-        <w:t>S</w:t>
-      </w:r>
-      <w:r>
-        <w:rPr>
-          <w:rFonts w:eastAsia="Times New Roman" w:cstheme="minorHAnsi"/>
-          <w:b/>
-          <w:bCs/>
-          <w:sz w:val="24"/>
-          <w:szCs w:val="24"/>
-        </w:rPr>
-        <w:t>hipment coordination</w:t>
+        <w:t>Shipment coordination</w:t>
       </w:r>
       <w:r>
         <w:rPr>
@@ -712,37 +562,7 @@
           <w:sz w:val="24"/>
           <w:szCs w:val="24"/>
         </w:rPr>
-        <w:t xml:space="preserve">rogress </w:t>
-      </w:r>
-      <w:r>
-        <w:rPr>
-          <w:rFonts w:eastAsia="Times New Roman" w:cstheme="minorHAnsi"/>
-          <w:b/>
-          <w:bCs/>
-          <w:sz w:val="24"/>
-          <w:szCs w:val="24"/>
-        </w:rPr>
-        <w:t>R</w:t>
-      </w:r>
-      <w:r>
-        <w:rPr>
-          <w:rFonts w:eastAsia="Times New Roman" w:cstheme="minorHAnsi"/>
-          <w:b/>
-          <w:bCs/>
-          <w:sz w:val="24"/>
-          <w:szCs w:val="24"/>
-        </w:rPr>
-        <w:t xml:space="preserve">eports, </w:t>
-      </w:r>
-      <w:r>
-        <w:rPr>
-          <w:rFonts w:eastAsia="Times New Roman" w:cstheme="minorHAnsi"/>
-          <w:b/>
-          <w:bCs/>
-          <w:sz w:val="24"/>
-          <w:szCs w:val="24"/>
-        </w:rPr>
-        <w:t>Running Bill</w:t>
+        <w:t>rogress Reports, Running Bill</w:t>
       </w:r>
       <w:r>
         <w:rPr>
@@ -842,15 +662,7 @@
           <w:sz w:val="24"/>
           <w:szCs w:val="24"/>
         </w:rPr>
-        <w:t xml:space="preserve"> –</w:t>
-      </w:r>
-      <w:r>
-        <w:rPr>
-          <w:rFonts w:eastAsia="Times New Roman" w:cstheme="minorHAnsi"/>
-          <w:sz w:val="24"/>
-          <w:szCs w:val="24"/>
-        </w:rPr>
-        <w:t xml:space="preserve"> </w:t>
+        <w:t xml:space="preserve"> – </w:t>
       </w:r>
       <w:r>
         <w:rPr>
@@ -860,31 +672,13 @@
         </w:rPr>
         <w:t xml:space="preserve">1. </w:t>
       </w:r>
-      <w:proofErr w:type="gramStart"/>
-      <w:r>
-        <w:rPr>
-          <w:rFonts w:eastAsia="Times New Roman" w:cstheme="minorHAnsi"/>
-          <w:sz w:val="24"/>
-          <w:szCs w:val="24"/>
-        </w:rPr>
-        <w:t>For</w:t>
-      </w:r>
-      <w:proofErr w:type="gramEnd"/>
-      <w:r>
-        <w:rPr>
-          <w:rFonts w:eastAsia="Times New Roman" w:cstheme="minorHAnsi"/>
-          <w:sz w:val="24"/>
-          <w:szCs w:val="24"/>
-        </w:rPr>
-        <w:t xml:space="preserve"> 3D modeling of </w:t>
-      </w:r>
-      <w:r>
-        <w:rPr>
-          <w:rFonts w:eastAsia="Times New Roman" w:cstheme="minorHAnsi"/>
-          <w:sz w:val="24"/>
-          <w:szCs w:val="24"/>
-        </w:rPr>
-        <w:t>Radial Gate and Fabrication Drawing</w:t>
+      <w:r>
+        <w:rPr>
+          <w:rFonts w:eastAsia="Times New Roman" w:cstheme="minorHAnsi"/>
+          <w:sz w:val="24"/>
+          <w:szCs w:val="24"/>
+        </w:rPr>
+        <w:t>For 3D modeling of Radial Gate and Fabrication Drawing</w:t>
       </w:r>
     </w:p>
     <w:p>
@@ -1275,18 +1069,18 @@
           <w:noProof/>
         </w:rPr>
         <w:drawing>
-          <wp:anchor distT="0" distB="0" distL="114300" distR="114300" simplePos="0" relativeHeight="251669504" behindDoc="1" locked="0" layoutInCell="1" allowOverlap="1" wp14:anchorId="5C418449" wp14:editId="290DCFD2">
+          <wp:anchor distT="0" distB="0" distL="114300" distR="114300" simplePos="0" relativeHeight="251667456" behindDoc="1" locked="0" layoutInCell="1" allowOverlap="1" wp14:anchorId="50445624" wp14:editId="2ECD6DA8">
             <wp:simplePos x="0" y="0"/>
             <wp:positionH relativeFrom="column">
-              <wp:posOffset>66675</wp:posOffset>
+              <wp:posOffset>0</wp:posOffset>
             </wp:positionH>
             <wp:positionV relativeFrom="paragraph">
-              <wp:posOffset>163195</wp:posOffset>
+              <wp:posOffset>-635</wp:posOffset>
             </wp:positionV>
-            <wp:extent cx="5936615" cy="4288155"/>
-            <wp:effectExtent l="0" t="0" r="6985" b="0"/>
+            <wp:extent cx="5937142" cy="4288536"/>
+            <wp:effectExtent l="0" t="0" r="0" b="4445"/>
             <wp:wrapNone/>
-            <wp:docPr id="6" name="Picture 6"/>
+            <wp:docPr id="5" name="Picture 5"/>
             <wp:cNvGraphicFramePr>
               <a:graphicFrameLocks xmlns:a="http://schemas.openxmlformats.org/drawingml/2006/main" noChangeAspect="1"/>
             </wp:cNvGraphicFramePr>
@@ -1294,7 +1088,7 @@
               <a:graphicData uri="http://schemas.openxmlformats.org/drawingml/2006/picture">
                 <pic:pic xmlns:pic="http://schemas.openxmlformats.org/drawingml/2006/picture">
                   <pic:nvPicPr>
-                    <pic:cNvPr id="0" name="Picture 7"/>
+                    <pic:cNvPr id="0" name="Picture 6"/>
                     <pic:cNvPicPr>
                       <a:picLocks noChangeAspect="1" noChangeArrowheads="1"/>
                     </pic:cNvPicPr>
@@ -1315,7 +1109,7 @@
                   <pic:spPr bwMode="auto">
                     <a:xfrm>
                       <a:off x="0" y="0"/>
-                      <a:ext cx="5936615" cy="4288155"/>
+                      <a:ext cx="5937142" cy="4288536"/>
                     </a:xfrm>
                     <a:prstGeom prst="rect">
                       <a:avLst/>
@@ -1337,79 +1131,9 @@
           </wp:anchor>
         </w:drawing>
       </w:r>
-      <w:r>
-        <w:rPr>
-          <w:noProof/>
-        </w:rPr>
-        <w:drawing>
-          <wp:anchor distT="0" distB="0" distL="114300" distR="114300" simplePos="0" relativeHeight="251667456" behindDoc="1" locked="0" layoutInCell="1" allowOverlap="1" wp14:anchorId="50445624" wp14:editId="60D4922C">
-            <wp:simplePos x="0" y="0"/>
-            <wp:positionH relativeFrom="column">
-              <wp:posOffset>0</wp:posOffset>
-            </wp:positionH>
-            <wp:positionV relativeFrom="paragraph">
-              <wp:posOffset>-635</wp:posOffset>
-            </wp:positionV>
-            <wp:extent cx="5936615" cy="4288155"/>
-            <wp:effectExtent l="0" t="0" r="6985" b="0"/>
-            <wp:wrapNone/>
-            <wp:docPr id="5" name="Picture 5"/>
-            <wp:cNvGraphicFramePr>
-              <a:graphicFrameLocks xmlns:a="http://schemas.openxmlformats.org/drawingml/2006/main" noChangeAspect="1"/>
-            </wp:cNvGraphicFramePr>
-            <a:graphic xmlns:a="http://schemas.openxmlformats.org/drawingml/2006/main">
-              <a:graphicData uri="http://schemas.openxmlformats.org/drawingml/2006/picture">
-                <pic:pic xmlns:pic="http://schemas.openxmlformats.org/drawingml/2006/picture">
-                  <pic:nvPicPr>
-                    <pic:cNvPr id="0" name="Picture 6"/>
-                    <pic:cNvPicPr>
-                      <a:picLocks noChangeAspect="1" noChangeArrowheads="1"/>
-                    </pic:cNvPicPr>
-                  </pic:nvPicPr>
-                  <pic:blipFill>
-                    <a:blip r:embed="rId11">
-                      <a:extLst>
-                        <a:ext uri="{28A0092B-C50C-407E-A947-70E740481C1C}">
-                          <a14:useLocalDpi xmlns:a14="http://schemas.microsoft.com/office/drawing/2010/main" val="0"/>
-                        </a:ext>
-                      </a:extLst>
-                    </a:blip>
-                    <a:srcRect/>
-                    <a:stretch>
-                      <a:fillRect/>
-                    </a:stretch>
-                  </pic:blipFill>
-                  <pic:spPr bwMode="auto">
-                    <a:xfrm>
-                      <a:off x="0" y="0"/>
-                      <a:ext cx="5936615" cy="4288155"/>
-                    </a:xfrm>
-                    <a:prstGeom prst="rect">
-                      <a:avLst/>
-                    </a:prstGeom>
-                    <a:noFill/>
-                    <a:ln>
-                      <a:noFill/>
-                    </a:ln>
-                  </pic:spPr>
-                </pic:pic>
-              </a:graphicData>
-            </a:graphic>
-            <wp14:sizeRelH relativeFrom="page">
-              <wp14:pctWidth>0</wp14:pctWidth>
-            </wp14:sizeRelH>
-            <wp14:sizeRelV relativeFrom="page">
-              <wp14:pctHeight>0</wp14:pctHeight>
-            </wp14:sizeRelV>
-          </wp:anchor>
-        </w:drawing>
-      </w:r>
-    </w:p>
-    <w:p/>
-    <w:p>
-      <w:bookmarkStart w:id="0" w:name="_GoBack"/>
-      <w:bookmarkEnd w:id="0"/>
-    </w:p>
+    </w:p>
+    <w:p/>
+    <w:p/>
     <w:sectPr>
       <w:pgSz w:w="12240" w:h="15840"/>
       <w:pgMar w:top="1440" w:right="1440" w:bottom="1440" w:left="1440" w:header="720" w:footer="720" w:gutter="0"/>
@@ -1421,7 +1145,7 @@
 </file>
 
 <file path=word/endnotes.xml><?xml version="1.0" encoding="utf-8"?>
-<w:endnotes xmlns:wpc="http://schemas.microsoft.com/office/word/2010/wordprocessingCanvas" xmlns:cx="http://schemas.microsoft.com/office/drawing/2014/chartex" xmlns:cx1="http://schemas.microsoft.com/office/drawing/2015/9/8/chartex" xmlns:cx2="http://schemas.microsoft.com/office/drawing/2015/10/21/chartex" xmlns:cx3="http://schemas.microsoft.com/office/drawing/2016/5/9/chartex" xmlns:cx4="http://schemas.microsoft.com/office/drawing/2016/5/10/chartex" xmlns:cx5="http://schemas.microsoft.com/office/drawing/2016/5/11/chartex" xmlns:cx6="http://schemas.microsoft.com/office/drawing/2016/5/12/chartex" xmlns:cx7="http://schemas.microsoft.com/office/drawing/2016/5/13/chartex" xmlns:cx8="http://schemas.microsoft.com/office/drawing/2016/5/14/chartex" xmlns:mc="http://schemas.openxmlformats.org/markup-compatibility/2006" xmlns:aink="http://schemas.microsoft.com/office/drawing/2016/ink" xmlns:am3d="http://schemas.microsoft.com/office/drawing/2017/model3d" xmlns:o="urn:schemas-microsoft-com:office:office" xmlns:r="http://schemas.openxmlformats.org/officeDocument/2006/relationships" xmlns:m="http://schemas.openxmlformats.org/officeDocument/2006/math" xmlns:v="urn:schemas-microsoft-com:vml" xmlns:wp14="http://schemas.microsoft.com/office/word/2010/wordprocessingDrawing" xmlns:wp="http://schemas.openxmlformats.org/drawingml/2006/wordprocessingDrawing" xmlns:w10="urn:schemas-microsoft-com:office:word" xmlns:w="http://schemas.openxmlformats.org/wordprocessingml/2006/main" xmlns:w14="http://schemas.microsoft.com/office/word/2010/wordml" xmlns:w15="http://schemas.microsoft.com/office/word/2012/wordml" xmlns:w16cid="http://schemas.microsoft.com/office/word/2016/wordml/cid" xmlns:w16se="http://schemas.microsoft.com/office/word/2015/wordml/symex" xmlns:wpg="http://schemas.microsoft.com/office/word/2010/wordprocessingGroup" xmlns:wpi="http://schemas.microsoft.com/office/word/2010/wordprocessingInk" xmlns:wne="http://schemas.microsoft.com/office/word/2006/wordml" xmlns:wps="http://schemas.microsoft.com/office/word/2010/wordprocessingShape" mc:Ignorable="w14 w15 w16se w16cid wp14">
+<w:endnotes xmlns:wpc="http://schemas.microsoft.com/office/word/2010/wordprocessingCanvas" xmlns:cx="http://schemas.microsoft.com/office/drawing/2014/chartex" xmlns:cx1="http://schemas.microsoft.com/office/drawing/2015/9/8/chartex" xmlns:cx2="http://schemas.microsoft.com/office/drawing/2015/10/21/chartex" xmlns:cx3="http://schemas.microsoft.com/office/drawing/2016/5/9/chartex" xmlns:cx4="http://schemas.microsoft.com/office/drawing/2016/5/10/chartex" xmlns:cx5="http://schemas.microsoft.com/office/drawing/2016/5/11/chartex" xmlns:cx6="http://schemas.microsoft.com/office/drawing/2016/5/12/chartex" xmlns:cx7="http://schemas.microsoft.com/office/drawing/2016/5/13/chartex" xmlns:cx8="http://schemas.microsoft.com/office/drawing/2016/5/14/chartex" xmlns:mc="http://schemas.openxmlformats.org/markup-compatibility/2006" xmlns:aink="http://schemas.microsoft.com/office/drawing/2016/ink" xmlns:am3d="http://schemas.microsoft.com/office/drawing/2017/model3d" xmlns:o="urn:schemas-microsoft-com:office:office" xmlns:oel="http://schemas.microsoft.com/office/2019/extlst" xmlns:r="http://schemas.openxmlformats.org/officeDocument/2006/relationships" xmlns:m="http://schemas.openxmlformats.org/officeDocument/2006/math" xmlns:v="urn:schemas-microsoft-com:vml" xmlns:wp14="http://schemas.microsoft.com/office/word/2010/wordprocessingDrawing" xmlns:wp="http://schemas.openxmlformats.org/drawingml/2006/wordprocessingDrawing" xmlns:w10="urn:schemas-microsoft-com:office:word" xmlns:w="http://schemas.openxmlformats.org/wordprocessingml/2006/main" xmlns:w14="http://schemas.microsoft.com/office/word/2010/wordml" xmlns:w15="http://schemas.microsoft.com/office/word/2012/wordml" xmlns:w16cex="http://schemas.microsoft.com/office/word/2018/wordml/cex" xmlns:w16cid="http://schemas.microsoft.com/office/word/2016/wordml/cid" xmlns:w16="http://schemas.microsoft.com/office/word/2018/wordml" xmlns:w16du="http://schemas.microsoft.com/office/word/2023/wordml/word16du" xmlns:w16sdtdh="http://schemas.microsoft.com/office/word/2020/wordml/sdtdatahash" xmlns:w16sdtfl="http://schemas.microsoft.com/office/word/2024/wordml/sdtformatlock" xmlns:w16se="http://schemas.microsoft.com/office/word/2015/wordml/symex" xmlns:wpg="http://schemas.microsoft.com/office/word/2010/wordprocessingGroup" xmlns:wpi="http://schemas.microsoft.com/office/word/2010/wordprocessingInk" xmlns:wne="http://schemas.microsoft.com/office/word/2006/wordml" xmlns:wps="http://schemas.microsoft.com/office/word/2010/wordprocessingShape" mc:Ignorable="w14 w15 w16se w16cid w16 w16cex w16sdtdh w16sdtfl w16du wp14">
   <w:endnote w:type="separator" w:id="-1">
     <w:p>
       <w:pPr>
@@ -1446,7 +1170,7 @@
 </file>
 
 <file path=word/footnotes.xml><?xml version="1.0" encoding="utf-8"?>
-<w:footnotes xmlns:wpc="http://schemas.microsoft.com/office/word/2010/wordprocessingCanvas" xmlns:cx="http://schemas.microsoft.com/office/drawing/2014/chartex" xmlns:cx1="http://schemas.microsoft.com/office/drawing/2015/9/8/chartex" xmlns:cx2="http://schemas.microsoft.com/office/drawing/2015/10/21/chartex" xmlns:cx3="http://schemas.microsoft.com/office/drawing/2016/5/9/chartex" xmlns:cx4="http://schemas.microsoft.com/office/drawing/2016/5/10/chartex" xmlns:cx5="http://schemas.microsoft.com/office/drawing/2016/5/11/chartex" xmlns:cx6="http://schemas.microsoft.com/office/drawing/2016/5/12/chartex" xmlns:cx7="http://schemas.microsoft.com/office/drawing/2016/5/13/chartex" xmlns:cx8="http://schemas.microsoft.com/office/drawing/2016/5/14/chartex" xmlns:mc="http://schemas.openxmlformats.org/markup-compatibility/2006" xmlns:aink="http://schemas.microsoft.com/office/drawing/2016/ink" xmlns:am3d="http://schemas.microsoft.com/office/drawing/2017/model3d" xmlns:o="urn:schemas-microsoft-com:office:office" xmlns:r="http://schemas.openxmlformats.org/officeDocument/2006/relationships" xmlns:m="http://schemas.openxmlformats.org/officeDocument/2006/math" xmlns:v="urn:schemas-microsoft-com:vml" xmlns:wp14="http://schemas.microsoft.com/office/word/2010/wordprocessingDrawing" xmlns:wp="http://schemas.openxmlformats.org/drawingml/2006/wordprocessingDrawing" xmlns:w10="urn:schemas-microsoft-com:office:word" xmlns:w="http://schemas.openxmlformats.org/wordprocessingml/2006/main" xmlns:w14="http://schemas.microsoft.com/office/word/2010/wordml" xmlns:w15="http://schemas.microsoft.com/office/word/2012/wordml" xmlns:w16cid="http://schemas.microsoft.com/office/word/2016/wordml/cid" xmlns:w16se="http://schemas.microsoft.com/office/word/2015/wordml/symex" xmlns:wpg="http://schemas.microsoft.com/office/word/2010/wordprocessingGroup" xmlns:wpi="http://schemas.microsoft.com/office/word/2010/wordprocessingInk" xmlns:wne="http://schemas.microsoft.com/office/word/2006/wordml" xmlns:wps="http://schemas.microsoft.com/office/word/2010/wordprocessingShape" mc:Ignorable="w14 w15 w16se w16cid wp14">
+<w:footnotes xmlns:wpc="http://schemas.microsoft.com/office/word/2010/wordprocessingCanvas" xmlns:cx="http://schemas.microsoft.com/office/drawing/2014/chartex" xmlns:cx1="http://schemas.microsoft.com/office/drawing/2015/9/8/chartex" xmlns:cx2="http://schemas.microsoft.com/office/drawing/2015/10/21/chartex" xmlns:cx3="http://schemas.microsoft.com/office/drawing/2016/5/9/chartex" xmlns:cx4="http://schemas.microsoft.com/office/drawing/2016/5/10/chartex" xmlns:cx5="http://schemas.microsoft.com/office/drawing/2016/5/11/chartex" xmlns:cx6="http://schemas.microsoft.com/office/drawing/2016/5/12/chartex" xmlns:cx7="http://schemas.microsoft.com/office/drawing/2016/5/13/chartex" xmlns:cx8="http://schemas.microsoft.com/office/drawing/2016/5/14/chartex" xmlns:mc="http://schemas.openxmlformats.org/markup-compatibility/2006" xmlns:aink="http://schemas.microsoft.com/office/drawing/2016/ink" xmlns:am3d="http://schemas.microsoft.com/office/drawing/2017/model3d" xmlns:o="urn:schemas-microsoft-com:office:office" xmlns:oel="http://schemas.microsoft.com/office/2019/extlst" xmlns:r="http://schemas.openxmlformats.org/officeDocument/2006/relationships" xmlns:m="http://schemas.openxmlformats.org/officeDocument/2006/math" xmlns:v="urn:schemas-microsoft-com:vml" xmlns:wp14="http://schemas.microsoft.com/office/word/2010/wordprocessingDrawing" xmlns:wp="http://schemas.openxmlformats.org/drawingml/2006/wordprocessingDrawing" xmlns:w10="urn:schemas-microsoft-com:office:word" xmlns:w="http://schemas.openxmlformats.org/wordprocessingml/2006/main" xmlns:w14="http://schemas.microsoft.com/office/word/2010/wordml" xmlns:w15="http://schemas.microsoft.com/office/word/2012/wordml" xmlns:w16cex="http://schemas.microsoft.com/office/word/2018/wordml/cex" xmlns:w16cid="http://schemas.microsoft.com/office/word/2016/wordml/cid" xmlns:w16="http://schemas.microsoft.com/office/word/2018/wordml" xmlns:w16du="http://schemas.microsoft.com/office/word/2023/wordml/word16du" xmlns:w16sdtdh="http://schemas.microsoft.com/office/word/2020/wordml/sdtdatahash" xmlns:w16sdtfl="http://schemas.microsoft.com/office/word/2024/wordml/sdtformatlock" xmlns:w16se="http://schemas.microsoft.com/office/word/2015/wordml/symex" xmlns:wpg="http://schemas.microsoft.com/office/word/2010/wordprocessingGroup" xmlns:wpi="http://schemas.microsoft.com/office/word/2010/wordprocessingInk" xmlns:wne="http://schemas.microsoft.com/office/word/2006/wordml" xmlns:wps="http://schemas.microsoft.com/office/word/2010/wordprocessingShape" mc:Ignorable="w14 w15 w16se w16cid w16 w16cex w16sdtdh w16sdtfl w16du wp14">
   <w:footnote w:type="separator" w:id="-1">
     <w:p>
       <w:pPr>
@@ -1471,7 +1195,7 @@
 </file>
 
 <file path=word/numbering.xml><?xml version="1.0" encoding="utf-8"?>
-<w:numbering xmlns:wpc="http://schemas.microsoft.com/office/word/2010/wordprocessingCanvas" xmlns:cx="http://schemas.microsoft.com/office/drawing/2014/chartex" xmlns:cx1="http://schemas.microsoft.com/office/drawing/2015/9/8/chartex" xmlns:cx2="http://schemas.microsoft.com/office/drawing/2015/10/21/chartex" xmlns:cx3="http://schemas.microsoft.com/office/drawing/2016/5/9/chartex" xmlns:cx4="http://schemas.microsoft.com/office/drawing/2016/5/10/chartex" xmlns:cx5="http://schemas.microsoft.com/office/drawing/2016/5/11/chartex" xmlns:cx6="http://schemas.microsoft.com/office/drawing/2016/5/12/chartex" xmlns:cx7="http://schemas.microsoft.com/office/drawing/2016/5/13/chartex" xmlns:cx8="http://schemas.microsoft.com/office/drawing/2016/5/14/chartex" xmlns:mc="http://schemas.openxmlformats.org/markup-compatibility/2006" xmlns:aink="http://schemas.microsoft.com/office/drawing/2016/ink" xmlns:am3d="http://schemas.microsoft.com/office/drawing/2017/model3d" xmlns:o="urn:schemas-microsoft-com:office:office" xmlns:r="http://schemas.openxmlformats.org/officeDocument/2006/relationships" xmlns:m="http://schemas.openxmlformats.org/officeDocument/2006/math" xmlns:v="urn:schemas-microsoft-com:vml" xmlns:wp14="http://schemas.microsoft.com/office/word/2010/wordprocessingDrawing" xmlns:wp="http://schemas.openxmlformats.org/drawingml/2006/wordprocessingDrawing" xmlns:w10="urn:schemas-microsoft-com:office:word" xmlns:w="http://schemas.openxmlformats.org/wordprocessingml/2006/main" xmlns:w14="http://schemas.microsoft.com/office/word/2010/wordml" xmlns:w15="http://schemas.microsoft.com/office/word/2012/wordml" xmlns:w16cid="http://schemas.microsoft.com/office/word/2016/wordml/cid" xmlns:w16se="http://schemas.microsoft.com/office/word/2015/wordml/symex" xmlns:wpg="http://schemas.microsoft.com/office/word/2010/wordprocessingGroup" xmlns:wpi="http://schemas.microsoft.com/office/word/2010/wordprocessingInk" xmlns:wne="http://schemas.microsoft.com/office/word/2006/wordml" xmlns:wps="http://schemas.microsoft.com/office/word/2010/wordprocessingShape" mc:Ignorable="w14 w15 w16se w16cid wp14">
+<w:numbering xmlns:wpc="http://schemas.microsoft.com/office/word/2010/wordprocessingCanvas" xmlns:cx="http://schemas.microsoft.com/office/drawing/2014/chartex" xmlns:cx1="http://schemas.microsoft.com/office/drawing/2015/9/8/chartex" xmlns:cx2="http://schemas.microsoft.com/office/drawing/2015/10/21/chartex" xmlns:cx3="http://schemas.microsoft.com/office/drawing/2016/5/9/chartex" xmlns:cx4="http://schemas.microsoft.com/office/drawing/2016/5/10/chartex" xmlns:cx5="http://schemas.microsoft.com/office/drawing/2016/5/11/chartex" xmlns:cx6="http://schemas.microsoft.com/office/drawing/2016/5/12/chartex" xmlns:cx7="http://schemas.microsoft.com/office/drawing/2016/5/13/chartex" xmlns:cx8="http://schemas.microsoft.com/office/drawing/2016/5/14/chartex" xmlns:mc="http://schemas.openxmlformats.org/markup-compatibility/2006" xmlns:aink="http://schemas.microsoft.com/office/drawing/2016/ink" xmlns:am3d="http://schemas.microsoft.com/office/drawing/2017/model3d" xmlns:o="urn:schemas-microsoft-com:office:office" xmlns:oel="http://schemas.microsoft.com/office/2019/extlst" xmlns:r="http://schemas.openxmlformats.org/officeDocument/2006/relationships" xmlns:m="http://schemas.openxmlformats.org/officeDocument/2006/math" xmlns:v="urn:schemas-microsoft-com:vml" xmlns:wp14="http://schemas.microsoft.com/office/word/2010/wordprocessingDrawing" xmlns:wp="http://schemas.openxmlformats.org/drawingml/2006/wordprocessingDrawing" xmlns:w10="urn:schemas-microsoft-com:office:word" xmlns:w="http://schemas.openxmlformats.org/wordprocessingml/2006/main" xmlns:w14="http://schemas.microsoft.com/office/word/2010/wordml" xmlns:w15="http://schemas.microsoft.com/office/word/2012/wordml" xmlns:w16cex="http://schemas.microsoft.com/office/word/2018/wordml/cex" xmlns:w16cid="http://schemas.microsoft.com/office/word/2016/wordml/cid" xmlns:w16="http://schemas.microsoft.com/office/word/2018/wordml" xmlns:w16du="http://schemas.microsoft.com/office/word/2023/wordml/word16du" xmlns:w16sdtdh="http://schemas.microsoft.com/office/word/2020/wordml/sdtdatahash" xmlns:w16sdtfl="http://schemas.microsoft.com/office/word/2024/wordml/sdtformatlock" xmlns:w16se="http://schemas.microsoft.com/office/word/2015/wordml/symex" xmlns:wpg="http://schemas.microsoft.com/office/word/2010/wordprocessingGroup" xmlns:wpi="http://schemas.microsoft.com/office/word/2010/wordprocessingInk" xmlns:wne="http://schemas.microsoft.com/office/word/2006/wordml" xmlns:wps="http://schemas.microsoft.com/office/word/2010/wordprocessingShape" mc:Ignorable="w14 w15 w16se w16cid w16 w16cex w16sdtdh w16sdtfl w16du wp14">
   <w:abstractNum w:abstractNumId="0" w15:restartNumberingAfterBreak="0">
     <w:nsid w:val="148269CB"/>
     <w:multiLevelType w:val="multilevel"/>
@@ -2068,23 +1792,23 @@
       </w:rPr>
     </w:lvl>
   </w:abstractNum>
-  <w:num w:numId="1">
+  <w:num w:numId="1" w16cid:durableId="1088620019">
     <w:abstractNumId w:val="1"/>
   </w:num>
-  <w:num w:numId="2">
+  <w:num w:numId="2" w16cid:durableId="1152411569">
     <w:abstractNumId w:val="0"/>
   </w:num>
-  <w:num w:numId="3">
+  <w:num w:numId="3" w16cid:durableId="818305563">
     <w:abstractNumId w:val="2"/>
   </w:num>
-  <w:num w:numId="4">
+  <w:num w:numId="4" w16cid:durableId="1079403069">
     <w:abstractNumId w:val="3"/>
   </w:num>
 </w:numbering>
 </file>
 
 <file path=word/styles.xml><?xml version="1.0" encoding="utf-8"?>
-<w:styles xmlns:mc="http://schemas.openxmlformats.org/markup-compatibility/2006" xmlns:r="http://schemas.openxmlformats.org/officeDocument/2006/relationships" xmlns:w="http://schemas.openxmlformats.org/wordprocessingml/2006/main" xmlns:w14="http://schemas.microsoft.com/office/word/2010/wordml" xmlns:w15="http://schemas.microsoft.com/office/word/2012/wordml" xmlns:w16cid="http://schemas.microsoft.com/office/word/2016/wordml/cid" xmlns:w16se="http://schemas.microsoft.com/office/word/2015/wordml/symex" mc:Ignorable="w14 w15 w16se w16cid">
+<w:styles xmlns:mc="http://schemas.openxmlformats.org/markup-compatibility/2006" xmlns:r="http://schemas.openxmlformats.org/officeDocument/2006/relationships" xmlns:w="http://schemas.openxmlformats.org/wordprocessingml/2006/main" xmlns:w14="http://schemas.microsoft.com/office/word/2010/wordml" xmlns:w15="http://schemas.microsoft.com/office/word/2012/wordml" xmlns:w16cex="http://schemas.microsoft.com/office/word/2018/wordml/cex" xmlns:w16cid="http://schemas.microsoft.com/office/word/2016/wordml/cid" xmlns:w16="http://schemas.microsoft.com/office/word/2018/wordml" xmlns:w16du="http://schemas.microsoft.com/office/word/2023/wordml/word16du" xmlns:w16sdtdh="http://schemas.microsoft.com/office/word/2020/wordml/sdtdatahash" xmlns:w16sdtfl="http://schemas.microsoft.com/office/word/2024/wordml/sdtformatlock" xmlns:w16se="http://schemas.microsoft.com/office/word/2015/wordml/symex" mc:Ignorable="w14 w15 w16se w16cid w16 w16cex w16sdtdh w16sdtfl w16du">
   <w:docDefaults>
     <w:rPrDefault>
       <w:rPr>
@@ -2100,7 +1824,7 @@
       </w:pPr>
     </w:pPrDefault>
   </w:docDefaults>
-  <w:latentStyles w:defLockedState="0" w:defUIPriority="99" w:defSemiHidden="0" w:defUnhideWhenUsed="0" w:defQFormat="0" w:count="375">
+  <w:latentStyles w:defLockedState="0" w:defUIPriority="99" w:defSemiHidden="0" w:defUnhideWhenUsed="0" w:defQFormat="0" w:count="376">
     <w:lsdException w:name="Normal" w:uiPriority="0" w:qFormat="1"/>
     <w:lsdException w:name="heading 1" w:uiPriority="9" w:qFormat="1"/>
     <w:lsdException w:name="heading 2" w:semiHidden="1" w:uiPriority="9" w:unhideWhenUsed="1" w:qFormat="1"/>
@@ -2476,6 +2200,7 @@
     <w:lsdException w:name="Smart Hyperlink" w:semiHidden="1" w:unhideWhenUsed="1"/>
     <w:lsdException w:name="Hashtag" w:semiHidden="1" w:unhideWhenUsed="1"/>
     <w:lsdException w:name="Unresolved Mention" w:semiHidden="1" w:unhideWhenUsed="1"/>
+    <w:lsdException w:name="Smart Link" w:semiHidden="1" w:unhideWhenUsed="1"/>
   </w:latentStyles>
   <w:style w:type="paragraph" w:default="1" w:styleId="Normal">
     <w:name w:val="Normal"/>

</xml_diff>